<commit_message>
Update interaction design topic 3
</commit_message>
<xml_diff>
--- a/Interaction Design/Coursera/topic 3.docx
+++ b/Interaction Design/Coursera/topic 3.docx
@@ -7,13 +7,8 @@
         <w:pStyle w:val="Title"/>
       </w:pPr>
       <w:r>
-        <w:t xml:space="preserve">What information do we </w:t>
-      </w:r>
-      <w:proofErr w:type="gramStart"/>
-      <w:r>
-        <w:t>need</w:t>
-      </w:r>
-      <w:proofErr w:type="gramEnd"/>
+        <w:t>What information do we need</w:t>
+      </w:r>
     </w:p>
     <w:p>
       <w:r>
@@ -1697,6 +1692,9 @@
     <w:p/>
     <w:p>
       <w:r>
+        <w:rPr>
+          <w:noProof/>
+        </w:rPr>
         <w:drawing>
           <wp:inline distT="0" distB="0" distL="0" distR="0" wp14:anchorId="6A569117" wp14:editId="688636B3">
             <wp:extent cx="5731510" cy="4849495"/>
@@ -1722,6 +1720,125 @@
                     <a:xfrm>
                       <a:off x="0" y="0"/>
                       <a:ext cx="5731510" cy="4849495"/>
+                    </a:xfrm>
+                    <a:prstGeom prst="rect">
+                      <a:avLst/>
+                    </a:prstGeom>
+                  </pic:spPr>
+                </pic:pic>
+              </a:graphicData>
+            </a:graphic>
+          </wp:inline>
+        </w:drawing>
+      </w:r>
+    </w:p>
+    <w:p/>
+    <w:p>
+      <w:r>
+        <w:lastRenderedPageBreak/>
+        <w:drawing>
+          <wp:inline distT="0" distB="0" distL="0" distR="0" wp14:anchorId="76222C0C" wp14:editId="7EA8E602">
+            <wp:extent cx="5731510" cy="2962275"/>
+            <wp:effectExtent l="0" t="0" r="2540" b="9525"/>
+            <wp:docPr id="10" name="Picture 10" descr="Graphical user interface, text, application, Teams&#10;&#10;Description automatically generated"/>
+            <wp:cNvGraphicFramePr>
+              <a:graphicFrameLocks xmlns:a="http://schemas.openxmlformats.org/drawingml/2006/main" noChangeAspect="1"/>
+            </wp:cNvGraphicFramePr>
+            <a:graphic xmlns:a="http://schemas.openxmlformats.org/drawingml/2006/main">
+              <a:graphicData uri="http://schemas.openxmlformats.org/drawingml/2006/picture">
+                <pic:pic xmlns:pic="http://schemas.openxmlformats.org/drawingml/2006/picture">
+                  <pic:nvPicPr>
+                    <pic:cNvPr id="10" name="Picture 10" descr="Graphical user interface, text, application, Teams&#10;&#10;Description automatically generated"/>
+                    <pic:cNvPicPr/>
+                  </pic:nvPicPr>
+                  <pic:blipFill>
+                    <a:blip r:embed="rId44"/>
+                    <a:stretch>
+                      <a:fillRect/>
+                    </a:stretch>
+                  </pic:blipFill>
+                  <pic:spPr>
+                    <a:xfrm>
+                      <a:off x="0" y="0"/>
+                      <a:ext cx="5731510" cy="2962275"/>
+                    </a:xfrm>
+                    <a:prstGeom prst="rect">
+                      <a:avLst/>
+                    </a:prstGeom>
+                  </pic:spPr>
+                </pic:pic>
+              </a:graphicData>
+            </a:graphic>
+          </wp:inline>
+        </w:drawing>
+      </w:r>
+    </w:p>
+    <w:p>
+      <w:r>
+        <w:drawing>
+          <wp:inline distT="0" distB="0" distL="0" distR="0" wp14:anchorId="43ADDD1B" wp14:editId="612FC95A">
+            <wp:extent cx="5731510" cy="2002155"/>
+            <wp:effectExtent l="0" t="0" r="2540" b="0"/>
+            <wp:docPr id="15" name="Picture 15" descr="Graphical user interface, text, application, Teams&#10;&#10;Description automatically generated"/>
+            <wp:cNvGraphicFramePr>
+              <a:graphicFrameLocks xmlns:a="http://schemas.openxmlformats.org/drawingml/2006/main" noChangeAspect="1"/>
+            </wp:cNvGraphicFramePr>
+            <a:graphic xmlns:a="http://schemas.openxmlformats.org/drawingml/2006/main">
+              <a:graphicData uri="http://schemas.openxmlformats.org/drawingml/2006/picture">
+                <pic:pic xmlns:pic="http://schemas.openxmlformats.org/drawingml/2006/picture">
+                  <pic:nvPicPr>
+                    <pic:cNvPr id="15" name="Picture 15" descr="Graphical user interface, text, application, Teams&#10;&#10;Description automatically generated"/>
+                    <pic:cNvPicPr/>
+                  </pic:nvPicPr>
+                  <pic:blipFill>
+                    <a:blip r:embed="rId45"/>
+                    <a:stretch>
+                      <a:fillRect/>
+                    </a:stretch>
+                  </pic:blipFill>
+                  <pic:spPr>
+                    <a:xfrm>
+                      <a:off x="0" y="0"/>
+                      <a:ext cx="5731510" cy="2002155"/>
+                    </a:xfrm>
+                    <a:prstGeom prst="rect">
+                      <a:avLst/>
+                    </a:prstGeom>
+                  </pic:spPr>
+                </pic:pic>
+              </a:graphicData>
+            </a:graphic>
+          </wp:inline>
+        </w:drawing>
+      </w:r>
+    </w:p>
+    <w:p>
+      <w:r>
+        <w:drawing>
+          <wp:inline distT="0" distB="0" distL="0" distR="0" wp14:anchorId="3BC1E3FE" wp14:editId="07211078">
+            <wp:extent cx="5731510" cy="1863090"/>
+            <wp:effectExtent l="0" t="0" r="2540" b="3810"/>
+            <wp:docPr id="33" name="Picture 33" descr="Graphical user interface, text, application&#10;&#10;Description automatically generated"/>
+            <wp:cNvGraphicFramePr>
+              <a:graphicFrameLocks xmlns:a="http://schemas.openxmlformats.org/drawingml/2006/main" noChangeAspect="1"/>
+            </wp:cNvGraphicFramePr>
+            <a:graphic xmlns:a="http://schemas.openxmlformats.org/drawingml/2006/main">
+              <a:graphicData uri="http://schemas.openxmlformats.org/drawingml/2006/picture">
+                <pic:pic xmlns:pic="http://schemas.openxmlformats.org/drawingml/2006/picture">
+                  <pic:nvPicPr>
+                    <pic:cNvPr id="33" name="Picture 33" descr="Graphical user interface, text, application&#10;&#10;Description automatically generated"/>
+                    <pic:cNvPicPr/>
+                  </pic:nvPicPr>
+                  <pic:blipFill>
+                    <a:blip r:embed="rId46"/>
+                    <a:stretch>
+                      <a:fillRect/>
+                    </a:stretch>
+                  </pic:blipFill>
+                  <pic:spPr>
+                    <a:xfrm>
+                      <a:off x="0" y="0"/>
+                      <a:ext cx="5731510" cy="1863090"/>
                     </a:xfrm>
                     <a:prstGeom prst="rect">
                       <a:avLst/>

</xml_diff>